<commit_message>
Add nursil and andrei courses
</commit_message>
<xml_diff>
--- a/2023/Экономические показатели/Курсовая/Андрей.docx
+++ b/2023/Экономические показатели/Курсовая/Андрей.docx
@@ -495,10 +495,152 @@
     </w:p>
     <w:p>
       <w:pPr>
+        <w:jc w:val="center"/>
+        <w:rPr>
+          <w:rFonts w:cs="Times New Roman"/>
+          <w:szCs w:val="24"/>
+        </w:rPr>
+      </w:pPr>
+      <w:r>
+        <w:rPr>
+          <w:rFonts w:cs="Times New Roman"/>
+          <w:szCs w:val="24"/>
+        </w:rPr>
+        <w:lastRenderedPageBreak/>
+        <w:t>Государственное автономное профессиональное образовательное учреждение</w:t>
+      </w:r>
+    </w:p>
+    <w:p>
+      <w:pPr>
+        <w:jc w:val="center"/>
+        <w:rPr>
+          <w:rFonts w:cs="Times New Roman"/>
+          <w:szCs w:val="24"/>
+        </w:rPr>
+      </w:pPr>
+      <w:r>
+        <w:rPr>
+          <w:rFonts w:cs="Times New Roman"/>
+          <w:szCs w:val="24"/>
+        </w:rPr>
+        <w:t>«Казанский нефтехимический колледж им. В.П. Лушникова»</w:t>
+      </w:r>
+    </w:p>
+    <w:p>
+      <w:pPr>
         <w:pStyle w:val="a3"/>
-      </w:pPr>
-      <w:r>
-        <w:lastRenderedPageBreak/>
+        <w:rPr>
+          <w:b w:val="0"/>
+        </w:rPr>
+      </w:pPr>
+      <w:r>
+        <w:rPr>
+          <w:b w:val="0"/>
+        </w:rPr>
+        <w:t>Специальность</w:t>
+      </w:r>
+      <w:r>
+        <w:rPr>
+          <w:b w:val="0"/>
+        </w:rPr>
+        <w:t xml:space="preserve"> 15.02.07 Автоматизация технологического процесса и производств</w:t>
+      </w:r>
+    </w:p>
+    <w:p/>
+    <w:p>
+      <w:pPr>
+        <w:pStyle w:val="a3"/>
+      </w:pPr>
+      <w:r>
+        <w:t>ЗАДАНИЕ</w:t>
+      </w:r>
+    </w:p>
+    <w:p>
+      <w:pPr>
+        <w:rPr>
+          <w:b/>
+        </w:rPr>
+      </w:pPr>
+      <w:r>
+        <w:rPr>
+          <w:b/>
+        </w:rPr>
+        <w:t>На курсовую работу по МДК 05.03 «Экономические показатели монтажа промышленного оборудования»</w:t>
+      </w:r>
+    </w:p>
+    <w:p>
+      <w:pPr>
+        <w:rPr>
+          <w:u w:val="single"/>
+        </w:rPr>
+      </w:pPr>
+      <w:r>
+        <w:rPr>
+          <w:b/>
+        </w:rPr>
+        <w:t>Студенту</w:t>
+      </w:r>
+      <w:r>
+        <w:t xml:space="preserve"> </w:t>
+      </w:r>
+      <w:r>
+        <w:rPr>
+          <w:u w:val="single"/>
+        </w:rPr>
+        <w:t>Козин Андрей Алексеевич</w:t>
+      </w:r>
+      <w:bookmarkStart w:id="0" w:name="_GoBack"/>
+      <w:bookmarkEnd w:id="0"/>
+    </w:p>
+    <w:p>
+      <w:pPr>
+        <w:rPr>
+          <w:u w:val="single"/>
+        </w:rPr>
+      </w:pPr>
+      <w:r>
+        <w:rPr>
+          <w:b/>
+        </w:rPr>
+        <w:t>Группы №</w:t>
+      </w:r>
+      <w:r>
+        <w:t xml:space="preserve"> </w:t>
+      </w:r>
+      <w:r>
+        <w:rPr>
+          <w:u w:val="single"/>
+        </w:rPr>
+        <w:t>2903</w:t>
+      </w:r>
+    </w:p>
+    <w:p>
+      <w:pPr>
+        <w:rPr>
+          <w:u w:val="single"/>
+        </w:rPr>
+      </w:pPr>
+      <w:r>
+        <w:rPr>
+          <w:b/>
+        </w:rPr>
+        <w:t>Тема работы</w:t>
+      </w:r>
+      <w:r>
+        <w:t xml:space="preserve"> </w:t>
+      </w:r>
+      <w:r>
+        <w:rPr>
+          <w:u w:val="single"/>
+        </w:rPr>
+        <w:t>Оценка экономической эффективности деятельности предприятия</w:t>
+      </w:r>
+    </w:p>
+    <w:p>
+      <w:pPr>
+        <w:pStyle w:val="a3"/>
+      </w:pPr>
+      <w:r>
         <w:t>Задание</w:t>
       </w:r>
     </w:p>
@@ -517,7 +659,7 @@
         <w:pStyle w:val="a6"/>
         <w:numPr>
           <w:ilvl w:val="0"/>
-          <w:numId w:val="10"/>
+          <w:numId w:val="11"/>
         </w:numPr>
       </w:pPr>
       <w:r>
@@ -529,7 +671,7 @@
         <w:pStyle w:val="a6"/>
         <w:numPr>
           <w:ilvl w:val="0"/>
-          <w:numId w:val="10"/>
+          <w:numId w:val="11"/>
         </w:numPr>
       </w:pPr>
       <w:r>
@@ -541,7 +683,7 @@
         <w:pStyle w:val="a6"/>
         <w:numPr>
           <w:ilvl w:val="0"/>
-          <w:numId w:val="10"/>
+          <w:numId w:val="11"/>
         </w:numPr>
       </w:pPr>
       <w:r>
@@ -553,28 +695,18 @@
         <w:pStyle w:val="a6"/>
         <w:numPr>
           <w:ilvl w:val="0"/>
-          <w:numId w:val="10"/>
+          <w:numId w:val="11"/>
         </w:numPr>
       </w:pPr>
       <w:r>
         <w:t>Оценить показатели движения, состояния и эффективности использования основных фондов предприятия;</w:t>
       </w:r>
-      <w:bookmarkStart w:id="0" w:name="_GoBack"/>
-      <w:bookmarkEnd w:id="0"/>
-    </w:p>
-    <w:p>
-      <w:pPr>
-        <w:pStyle w:val="a6"/>
-        <w:numPr>
-          <w:ilvl w:val="0"/>
-          <w:numId w:val="10"/>
-        </w:numPr>
-      </w:pPr>
+    </w:p>
+    <w:p>
       <w:r>
         <w:t>Рассчитать показатели эффективности использования оборотного капитала предприятия (коэффициент оборачиваемости, абсолютную или относительную величину высвобождения или привлечения оборотных средств в оборот предприятия).</w:t>
       </w:r>
     </w:p>
-    <w:p/>
     <w:p>
       <w:pPr>
         <w:spacing w:after="160" w:line="259" w:lineRule="auto"/>
@@ -766,7 +898,7 @@
                 <w:szCs w:val="24"/>
                 <w:lang w:eastAsia="ru-RU"/>
               </w:rPr>
-              <w:t>3</w:t>
+              <w:t>6</w:t>
             </w:r>
           </w:p>
         </w:tc>
@@ -842,7 +974,7 @@
                 <w:szCs w:val="24"/>
                 <w:lang w:eastAsia="ru-RU"/>
               </w:rPr>
-              <w:t>4</w:t>
+              <w:t>9</w:t>
             </w:r>
           </w:p>
         </w:tc>
@@ -3874,61 +4006,25 @@
             <w:rPr>
               <w:rFonts w:ascii="Cambria Math" w:hAnsi="Cambria Math"/>
             </w:rPr>
-            <m:t>+66</m:t>
+            <m:t>+660000-665000+</m:t>
+          </m:r>
+          <m:r>
+            <w:rPr>
+              <w:rFonts w:ascii="Cambria Math" w:eastAsiaTheme="minorEastAsia" w:hAnsi="Cambria Math"/>
+            </w:rPr>
+            <m:t>37100</m:t>
           </m:r>
           <m:r>
             <w:rPr>
               <w:rFonts w:ascii="Cambria Math" w:hAnsi="Cambria Math"/>
             </w:rPr>
-            <m:t>0000-66</m:t>
-          </m:r>
-          <m:r>
-            <w:rPr>
-              <w:rFonts w:ascii="Cambria Math" w:hAnsi="Cambria Math"/>
-            </w:rPr>
-            <m:t>5</m:t>
-          </m:r>
-          <m:r>
-            <w:rPr>
-              <w:rFonts w:ascii="Cambria Math" w:hAnsi="Cambria Math"/>
-            </w:rPr>
-            <m:t>000+</m:t>
+            <m:t>+22000</m:t>
           </m:r>
           <m:r>
             <w:rPr>
               <w:rFonts w:ascii="Cambria Math" w:eastAsiaTheme="minorEastAsia" w:hAnsi="Cambria Math"/>
             </w:rPr>
-            <m:t>37100</m:t>
-          </m:r>
-          <m:r>
-            <w:rPr>
-              <w:rFonts w:ascii="Cambria Math" w:hAnsi="Cambria Math"/>
-            </w:rPr>
-            <m:t>+22</m:t>
-          </m:r>
-          <m:r>
-            <w:rPr>
-              <w:rFonts w:ascii="Cambria Math" w:hAnsi="Cambria Math"/>
-            </w:rPr>
-            <m:t>000</m:t>
-          </m:r>
-          <m:r>
-            <w:rPr>
-              <w:rFonts w:ascii="Cambria Math" w:eastAsiaTheme="minorEastAsia" w:hAnsi="Cambria Math"/>
-            </w:rPr>
-            <m:t>=</m:t>
-          </m:r>
-          <m:r>
-            <w:rPr>
-              <w:rFonts w:ascii="Cambria Math" w:eastAsiaTheme="minorEastAsia" w:hAnsi="Cambria Math"/>
-            </w:rPr>
-            <m:t>969860,4</m:t>
-          </m:r>
-          <m:r>
-            <w:rPr>
-              <w:rFonts w:ascii="Cambria Math" w:eastAsiaTheme="minorEastAsia" w:hAnsi="Cambria Math"/>
-            </w:rPr>
-            <m:t xml:space="preserve"> тыс. руб.</m:t>
+            <m:t>=969860,4 тыс. руб.</m:t>
           </m:r>
         </m:oMath>
       </m:oMathPara>
@@ -3984,67 +4080,25 @@
             <w:rPr>
               <w:rFonts w:ascii="Cambria Math" w:hAnsi="Cambria Math"/>
             </w:rPr>
-            <m:t>+</m:t>
+            <m:t>+665000-59000+</m:t>
+          </m:r>
+          <m:r>
+            <w:rPr>
+              <w:rFonts w:ascii="Cambria Math" w:eastAsiaTheme="minorEastAsia" w:hAnsi="Cambria Math"/>
+            </w:rPr>
+            <m:t>347,9</m:t>
           </m:r>
           <m:r>
             <w:rPr>
               <w:rFonts w:ascii="Cambria Math" w:hAnsi="Cambria Math"/>
             </w:rPr>
-            <m:t>665000</m:t>
-          </m:r>
-          <m:r>
-            <w:rPr>
-              <w:rFonts w:ascii="Cambria Math" w:hAnsi="Cambria Math"/>
-            </w:rPr>
-            <m:t>-</m:t>
-          </m:r>
-          <m:r>
-            <w:rPr>
-              <w:rFonts w:ascii="Cambria Math" w:hAnsi="Cambria Math"/>
-            </w:rPr>
-            <m:t>59</m:t>
-          </m:r>
-          <m:r>
-            <w:rPr>
-              <w:rFonts w:ascii="Cambria Math" w:hAnsi="Cambria Math"/>
-            </w:rPr>
-            <m:t>000+</m:t>
+            <m:t>+21000</m:t>
           </m:r>
           <m:r>
             <w:rPr>
               <w:rFonts w:ascii="Cambria Math" w:eastAsiaTheme="minorEastAsia" w:hAnsi="Cambria Math"/>
             </w:rPr>
-            <m:t>347,9</m:t>
-          </m:r>
-          <m:r>
-            <w:rPr>
-              <w:rFonts w:ascii="Cambria Math" w:hAnsi="Cambria Math"/>
-            </w:rPr>
-            <m:t>+21</m:t>
-          </m:r>
-          <m:r>
-            <w:rPr>
-              <w:rFonts w:ascii="Cambria Math" w:hAnsi="Cambria Math"/>
-            </w:rPr>
-            <m:t>000</m:t>
-          </m:r>
-          <m:r>
-            <w:rPr>
-              <w:rFonts w:ascii="Cambria Math" w:eastAsiaTheme="minorEastAsia" w:hAnsi="Cambria Math"/>
-            </w:rPr>
-            <m:t>=</m:t>
-          </m:r>
-          <m:r>
-            <w:rPr>
-              <w:rFonts w:ascii="Cambria Math" w:eastAsiaTheme="minorEastAsia" w:hAnsi="Cambria Math"/>
-            </w:rPr>
-            <m:t>1508331,4</m:t>
-          </m:r>
-          <m:r>
-            <w:rPr>
-              <w:rFonts w:ascii="Cambria Math" w:eastAsiaTheme="minorEastAsia" w:hAnsi="Cambria Math"/>
-            </w:rPr>
-            <m:t xml:space="preserve"> тыс. руб.</m:t>
+            <m:t>=1508331,4 тыс. руб.</m:t>
           </m:r>
         </m:oMath>
       </m:oMathPara>
@@ -4237,37 +4291,19 @@
             <w:rPr>
               <w:rFonts w:ascii="Cambria Math" w:eastAsiaTheme="minorEastAsia" w:hAnsi="Cambria Math"/>
             </w:rPr>
-            <m:t>915760,4</m:t>
+            <m:t>915760,4-</m:t>
+          </m:r>
+          <m:r>
+            <w:rPr>
+              <w:rFonts w:ascii="Cambria Math" w:hAnsi="Cambria Math"/>
+            </w:rPr>
+            <m:t>22000</m:t>
           </m:r>
           <m:r>
             <w:rPr>
               <w:rFonts w:ascii="Cambria Math" w:eastAsiaTheme="minorEastAsia" w:hAnsi="Cambria Math"/>
             </w:rPr>
-            <m:t>-</m:t>
-          </m:r>
-          <m:r>
-            <w:rPr>
-              <w:rFonts w:ascii="Cambria Math" w:hAnsi="Cambria Math"/>
-            </w:rPr>
-            <m:t>22000</m:t>
-          </m:r>
-          <m:r>
-            <w:rPr>
-              <w:rFonts w:ascii="Cambria Math" w:eastAsiaTheme="minorEastAsia" w:hAnsi="Cambria Math"/>
-            </w:rPr>
-            <m:t>=</m:t>
-          </m:r>
-          <m:r>
-            <w:rPr>
-              <w:rFonts w:ascii="Cambria Math" w:eastAsiaTheme="minorEastAsia" w:hAnsi="Cambria Math"/>
-            </w:rPr>
-            <m:t>893760,4</m:t>
-          </m:r>
-          <m:r>
-            <w:rPr>
-              <w:rFonts w:ascii="Cambria Math" w:eastAsiaTheme="minorEastAsia" w:hAnsi="Cambria Math"/>
-            </w:rPr>
-            <m:t xml:space="preserve"> тыс. руб.</m:t>
+            <m:t>=893760,4 тыс. руб.</m:t>
           </m:r>
         </m:oMath>
       </m:oMathPara>
@@ -4322,31 +4358,7 @@
             <w:rPr>
               <w:rFonts w:ascii="Cambria Math" w:hAnsi="Cambria Math"/>
             </w:rPr>
-            <m:t>-</m:t>
-          </m:r>
-          <m:r>
-            <w:rPr>
-              <w:rFonts w:ascii="Cambria Math" w:hAnsi="Cambria Math"/>
-            </w:rPr>
-            <m:t>21</m:t>
-          </m:r>
-          <m:r>
-            <w:rPr>
-              <w:rFonts w:ascii="Cambria Math" w:hAnsi="Cambria Math"/>
-            </w:rPr>
-            <m:t>000=</m:t>
-          </m:r>
-          <m:r>
-            <w:rPr>
-              <w:rFonts w:ascii="Cambria Math" w:hAnsi="Cambria Math"/>
-            </w:rPr>
-            <m:t>859983,5</m:t>
-          </m:r>
-          <m:r>
-            <w:rPr>
-              <w:rFonts w:ascii="Cambria Math" w:hAnsi="Cambria Math"/>
-            </w:rPr>
-            <m:t xml:space="preserve"> тыс. руб.</m:t>
+            <m:t>-21000=859983,5 тыс. руб.</m:t>
           </m:r>
         </m:oMath>
       </m:oMathPara>
@@ -4520,25 +4532,7 @@
             <w:rPr>
               <w:rFonts w:ascii="Cambria Math" w:hAnsi="Cambria Math"/>
             </w:rPr>
-            <m:t>+610000-59</m:t>
-          </m:r>
-          <m:r>
-            <w:rPr>
-              <w:rFonts w:ascii="Cambria Math" w:hAnsi="Cambria Math"/>
-            </w:rPr>
-            <m:t>0000=</m:t>
-          </m:r>
-          <m:r>
-            <w:rPr>
-              <w:rFonts w:ascii="Cambria Math" w:hAnsi="Cambria Math"/>
-            </w:rPr>
-            <m:t>935760,4</m:t>
-          </m:r>
-          <m:r>
-            <w:rPr>
-              <w:rFonts w:ascii="Cambria Math" w:hAnsi="Cambria Math"/>
-            </w:rPr>
-            <m:t xml:space="preserve"> тыс. руб.</m:t>
+            <m:t>+610000-590000=935760,4 тыс. руб.</m:t>
           </m:r>
         </m:oMath>
       </m:oMathPara>
@@ -4588,25 +4582,13 @@
             <w:rPr>
               <w:rFonts w:ascii="Cambria Math" w:eastAsiaTheme="minorEastAsia" w:hAnsi="Cambria Math"/>
             </w:rPr>
-            <m:t>880983</m:t>
-          </m:r>
-          <m:r>
-            <w:rPr>
-              <w:rFonts w:ascii="Cambria Math" w:eastAsiaTheme="minorEastAsia" w:hAnsi="Cambria Math"/>
-            </w:rPr>
-            <m:t>,5+</m:t>
+            <m:t>880983,5+</m:t>
           </m:r>
           <m:r>
             <w:rPr>
               <w:rFonts w:ascii="Cambria Math" w:hAnsi="Cambria Math"/>
             </w:rPr>
-            <m:t>590000-81000=</m:t>
-          </m:r>
-          <m:r>
-            <w:rPr>
-              <w:rFonts w:ascii="Cambria Math" w:hAnsi="Cambria Math"/>
-            </w:rPr>
-            <m:t>1389983,5</m:t>
+            <m:t>590000-81000=1389983,5</m:t>
           </m:r>
           <m:r>
             <w:rPr>
@@ -4743,46 +4725,14 @@
             <w:rPr>
               <w:rFonts w:ascii="Cambria Math" w:hAnsi="Cambria Math"/>
             </w:rPr>
-            <m:t>=</m:t>
-          </m:r>
-          <m:r>
-            <w:rPr>
-              <w:rFonts w:ascii="Cambria Math" w:hAnsi="Cambria Math"/>
-            </w:rPr>
-            <m:t>935760,4</m:t>
-          </m:r>
-          <m:r>
-            <w:rPr>
-              <w:rFonts w:ascii="Cambria Math" w:hAnsi="Cambria Math"/>
-            </w:rPr>
-            <m:t>-</m:t>
-          </m:r>
-          <m:r>
-            <w:rPr>
-              <w:rFonts w:ascii="Cambria Math" w:hAnsi="Cambria Math"/>
-            </w:rPr>
-            <m:t>28040</m:t>
+            <m:t>=935760,4-28040</m:t>
           </m:r>
           <m:r>
             <w:rPr>
               <w:rFonts w:ascii="Cambria Math" w:eastAsiaTheme="minorEastAsia" w:hAnsi="Cambria Math"/>
               <w:lang w:val="en-US"/>
             </w:rPr>
-            <m:t>=</m:t>
-          </m:r>
-          <m:r>
-            <w:rPr>
-              <w:rFonts w:ascii="Cambria Math" w:eastAsiaTheme="minorEastAsia" w:hAnsi="Cambria Math"/>
-              <w:lang w:val="en-US"/>
-            </w:rPr>
-            <m:t>907720,4</m:t>
-          </m:r>
-          <m:r>
-            <w:rPr>
-              <w:rFonts w:ascii="Cambria Math" w:eastAsiaTheme="minorEastAsia" w:hAnsi="Cambria Math"/>
-              <w:lang w:val="en-US"/>
-            </w:rPr>
-            <m:t xml:space="preserve"> руб.</m:t>
+            <m:t>=907720,4 руб.</m:t>
           </m:r>
         </m:oMath>
       </m:oMathPara>
@@ -4825,46 +4775,14 @@
             <w:rPr>
               <w:rFonts w:ascii="Cambria Math" w:hAnsi="Cambria Math"/>
             </w:rPr>
-            <m:t>=</m:t>
-          </m:r>
-          <m:r>
-            <w:rPr>
-              <w:rFonts w:ascii="Cambria Math" w:hAnsi="Cambria Math"/>
-            </w:rPr>
-            <m:t>1389983</m:t>
-          </m:r>
-          <m:r>
-            <w:rPr>
-              <w:rFonts w:ascii="Cambria Math" w:hAnsi="Cambria Math"/>
-            </w:rPr>
-            <m:t>,5-</m:t>
-          </m:r>
-          <m:r>
-            <w:rPr>
-              <w:rFonts w:ascii="Cambria Math" w:hAnsi="Cambria Math"/>
-            </w:rPr>
-            <m:t>27000</m:t>
+            <m:t>=1389983,5-27000</m:t>
           </m:r>
           <m:r>
             <w:rPr>
               <w:rFonts w:ascii="Cambria Math" w:eastAsiaTheme="minorEastAsia" w:hAnsi="Cambria Math"/>
               <w:lang w:val="en-US"/>
             </w:rPr>
-            <m:t>=</m:t>
-          </m:r>
-          <m:r>
-            <w:rPr>
-              <w:rFonts w:ascii="Cambria Math" w:eastAsiaTheme="minorEastAsia" w:hAnsi="Cambria Math"/>
-              <w:lang w:val="en-US"/>
-            </w:rPr>
-            <m:t>1362983,5</m:t>
-          </m:r>
-          <m:r>
-            <w:rPr>
-              <w:rFonts w:ascii="Cambria Math" w:eastAsiaTheme="minorEastAsia" w:hAnsi="Cambria Math"/>
-              <w:lang w:val="en-US"/>
-            </w:rPr>
-            <m:t xml:space="preserve"> руб.</m:t>
+            <m:t>=1362983,5 руб.</m:t>
           </m:r>
         </m:oMath>
       </m:oMathPara>
@@ -4977,25 +4895,7 @@
             <w:rPr>
               <w:rFonts w:ascii="Cambria Math" w:hAnsi="Cambria Math"/>
             </w:rPr>
-            <m:t>=22000+3020+3</m:t>
-          </m:r>
-          <m:r>
-            <w:rPr>
-              <w:rFonts w:ascii="Cambria Math" w:hAnsi="Cambria Math"/>
-            </w:rPr>
-            <m:t>020=</m:t>
-          </m:r>
-          <m:r>
-            <w:rPr>
-              <w:rFonts w:ascii="Cambria Math" w:hAnsi="Cambria Math"/>
-            </w:rPr>
-            <m:t>28040</m:t>
-          </m:r>
-          <m:r>
-            <w:rPr>
-              <w:rFonts w:ascii="Cambria Math" w:hAnsi="Cambria Math"/>
-            </w:rPr>
-            <m:t xml:space="preserve"> </m:t>
+            <m:t xml:space="preserve">=22000+3020+3020=28040 </m:t>
           </m:r>
           <m:r>
             <w:rPr>
@@ -5047,25 +4947,7 @@
             <w:rPr>
               <w:rFonts w:ascii="Cambria Math" w:hAnsi="Cambria Math"/>
             </w:rPr>
-            <m:t>=21000+3000+3</m:t>
-          </m:r>
-          <m:r>
-            <w:rPr>
-              <w:rFonts w:ascii="Cambria Math" w:hAnsi="Cambria Math"/>
-            </w:rPr>
-            <m:t>000=</m:t>
-          </m:r>
-          <m:r>
-            <w:rPr>
-              <w:rFonts w:ascii="Cambria Math" w:hAnsi="Cambria Math"/>
-            </w:rPr>
-            <m:t>27000</m:t>
-          </m:r>
-          <m:r>
-            <w:rPr>
-              <w:rFonts w:ascii="Cambria Math" w:hAnsi="Cambria Math"/>
-            </w:rPr>
-            <m:t xml:space="preserve"> </m:t>
+            <m:t xml:space="preserve">=21000+3000+3000=27000 </m:t>
           </m:r>
           <m:r>
             <w:rPr>
@@ -5266,50 +5148,13 @@
               <w:rFonts w:ascii="Cambria Math" w:eastAsiaTheme="minorEastAsia" w:hAnsi="Cambria Math"/>
               <w:lang w:val="en-US"/>
             </w:rPr>
-            <m:t>907720,4</m:t>
+            <m:t>907720,4+</m:t>
           </m:r>
           <m:r>
             <w:rPr>
               <w:rFonts w:ascii="Cambria Math" w:eastAsiaTheme="minorEastAsia" w:hAnsi="Cambria Math"/>
-              <w:lang w:val="en-US"/>
-            </w:rPr>
-            <m:t>+</m:t>
-          </m:r>
-          <m:r>
-            <w:rPr>
-              <w:rFonts w:ascii="Cambria Math" w:eastAsiaTheme="minorEastAsia" w:hAnsi="Cambria Math"/>
-            </w:rPr>
-            <m:t>38000</m:t>
-          </m:r>
-          <m:r>
-            <w:rPr>
-              <w:rFonts w:ascii="Cambria Math" w:eastAsiaTheme="minorEastAsia" w:hAnsi="Cambria Math"/>
-            </w:rPr>
-            <m:t>+</m:t>
-          </m:r>
-          <m:r>
-            <w:rPr>
-              <w:rFonts w:ascii="Cambria Math" w:eastAsiaTheme="minorEastAsia" w:hAnsi="Cambria Math"/>
-            </w:rPr>
-            <m:t>82000</m:t>
-          </m:r>
-          <m:r>
-            <w:rPr>
-              <w:rFonts w:ascii="Cambria Math" w:eastAsiaTheme="minorEastAsia" w:hAnsi="Cambria Math"/>
-            </w:rPr>
-            <m:t>=</m:t>
-          </m:r>
-          <m:r>
-            <w:rPr>
-              <w:rFonts w:ascii="Cambria Math" w:eastAsiaTheme="minorEastAsia" w:hAnsi="Cambria Math"/>
-            </w:rPr>
-            <m:t>1027720,4</m:t>
-          </m:r>
-          <m:r>
-            <w:rPr>
-              <w:rFonts w:ascii="Cambria Math" w:eastAsiaTheme="minorEastAsia" w:hAnsi="Cambria Math"/>
-            </w:rPr>
-            <m:t xml:space="preserve"> тыс. руб.</m:t>
+            </w:rPr>
+            <m:t>38000+82000=1027720,4 тыс. руб.</m:t>
           </m:r>
         </m:oMath>
       </m:oMathPara>
@@ -5359,50 +5204,13 @@
               <w:rFonts w:ascii="Cambria Math" w:eastAsiaTheme="minorEastAsia" w:hAnsi="Cambria Math"/>
               <w:lang w:val="en-US"/>
             </w:rPr>
-            <m:t>1362983</m:t>
+            <m:t>1362983,5+</m:t>
           </m:r>
           <m:r>
             <w:rPr>
               <w:rFonts w:ascii="Cambria Math" w:eastAsiaTheme="minorEastAsia" w:hAnsi="Cambria Math"/>
-              <w:lang w:val="en-US"/>
-            </w:rPr>
-            <m:t>,5+</m:t>
-          </m:r>
-          <m:r>
-            <w:rPr>
-              <w:rFonts w:ascii="Cambria Math" w:eastAsiaTheme="minorEastAsia" w:hAnsi="Cambria Math"/>
-            </w:rPr>
-            <m:t>62000</m:t>
-          </m:r>
-          <m:r>
-            <w:rPr>
-              <w:rFonts w:ascii="Cambria Math" w:eastAsiaTheme="minorEastAsia" w:hAnsi="Cambria Math"/>
-            </w:rPr>
-            <m:t>+</m:t>
-          </m:r>
-          <m:r>
-            <w:rPr>
-              <w:rFonts w:ascii="Cambria Math" w:eastAsiaTheme="minorEastAsia" w:hAnsi="Cambria Math"/>
-            </w:rPr>
-            <m:t>98000</m:t>
-          </m:r>
-          <m:r>
-            <w:rPr>
-              <w:rFonts w:ascii="Cambria Math" w:eastAsiaTheme="minorEastAsia" w:hAnsi="Cambria Math"/>
-            </w:rPr>
-            <m:t>=</m:t>
-          </m:r>
-          <m:r>
-            <w:rPr>
-              <w:rFonts w:ascii="Cambria Math" w:eastAsiaTheme="minorEastAsia" w:hAnsi="Cambria Math"/>
-            </w:rPr>
-            <m:t>1522983,5</m:t>
-          </m:r>
-          <m:r>
-            <w:rPr>
-              <w:rFonts w:ascii="Cambria Math" w:eastAsiaTheme="minorEastAsia" w:hAnsi="Cambria Math"/>
-            </w:rPr>
-            <m:t xml:space="preserve"> тыс. руб.</m:t>
+            </w:rPr>
+            <m:t>62000+98000=1522983,5 тыс. руб.</m:t>
           </m:r>
         </m:oMath>
       </m:oMathPara>
@@ -5534,13 +5342,7 @@
             <w:rPr>
               <w:rFonts w:ascii="Cambria Math" w:eastAsiaTheme="minorEastAsia" w:hAnsi="Cambria Math"/>
             </w:rPr>
-            <m:t>=60000+22000=82</m:t>
-          </m:r>
-          <m:r>
-            <w:rPr>
-              <w:rFonts w:ascii="Cambria Math" w:eastAsiaTheme="minorEastAsia" w:hAnsi="Cambria Math"/>
-            </w:rPr>
-            <m:t>000 тыс. руб.</m:t>
+            <m:t>=60000+22000=82000 тыс. руб.</m:t>
           </m:r>
         </m:oMath>
       </m:oMathPara>
@@ -5583,13 +5385,7 @@
             <w:rPr>
               <w:rFonts w:ascii="Cambria Math" w:eastAsiaTheme="minorEastAsia" w:hAnsi="Cambria Math"/>
             </w:rPr>
-            <m:t>=62</m:t>
-          </m:r>
-          <m:r>
-            <w:rPr>
-              <w:rFonts w:ascii="Cambria Math" w:eastAsiaTheme="minorEastAsia" w:hAnsi="Cambria Math"/>
-            </w:rPr>
-            <m:t>000 тыс. руб.</m:t>
+            <m:t>=62000 тыс. руб.</m:t>
           </m:r>
         </m:oMath>
       </m:oMathPara>
@@ -5747,31 +5543,7 @@
             <w:rPr>
               <w:rFonts w:ascii="Cambria Math" w:eastAsiaTheme="minorEastAsia" w:hAnsi="Cambria Math"/>
             </w:rPr>
-            <m:t xml:space="preserve">= </m:t>
-          </m:r>
-          <m:r>
-            <w:rPr>
-              <w:rFonts w:ascii="Cambria Math" w:eastAsiaTheme="minorEastAsia" w:hAnsi="Cambria Math"/>
-            </w:rPr>
-            <m:t>82000</m:t>
-          </m:r>
-          <m:r>
-            <w:rPr>
-              <w:rFonts w:ascii="Cambria Math" w:eastAsiaTheme="minorEastAsia" w:hAnsi="Cambria Math"/>
-            </w:rPr>
-            <m:t>-</m:t>
-          </m:r>
-          <m:r>
-            <w:rPr>
-              <w:rFonts w:ascii="Cambria Math" w:eastAsiaTheme="minorEastAsia" w:hAnsi="Cambria Math"/>
-            </w:rPr>
-            <m:t>44000=38</m:t>
-          </m:r>
-          <m:r>
-            <w:rPr>
-              <w:rFonts w:ascii="Cambria Math" w:eastAsiaTheme="minorEastAsia" w:hAnsi="Cambria Math"/>
-            </w:rPr>
-            <m:t>000 тыс. руб.</m:t>
+            <m:t>= 82000-44000=38000 тыс. руб.</m:t>
           </m:r>
         </m:oMath>
       </m:oMathPara>
@@ -5814,19 +5586,7 @@
             <w:rPr>
               <w:rFonts w:ascii="Cambria Math" w:eastAsiaTheme="minorEastAsia" w:hAnsi="Cambria Math"/>
             </w:rPr>
-            <m:t>=</m:t>
-          </m:r>
-          <m:r>
-            <w:rPr>
-              <w:rFonts w:ascii="Cambria Math" w:eastAsiaTheme="minorEastAsia" w:hAnsi="Cambria Math"/>
-            </w:rPr>
-            <m:t>62000</m:t>
-          </m:r>
-          <m:r>
-            <w:rPr>
-              <w:rFonts w:ascii="Cambria Math" w:eastAsiaTheme="minorEastAsia" w:hAnsi="Cambria Math"/>
-            </w:rPr>
-            <m:t>+44000=98000 тыс. руб.</m:t>
+            <m:t>=62000+44000=98000 тыс. руб.</m:t>
           </m:r>
         </m:oMath>
       </m:oMathPara>
@@ -5928,25 +5688,7 @@
             <w:rPr>
               <w:rFonts w:ascii="Cambria Math" w:eastAsiaTheme="minorEastAsia" w:hAnsi="Cambria Math"/>
             </w:rPr>
-            <m:t>1027720,4</m:t>
-          </m:r>
-          <m:r>
-            <w:rPr>
-              <w:rFonts w:ascii="Cambria Math" w:eastAsiaTheme="minorEastAsia" w:hAnsi="Cambria Math"/>
-            </w:rPr>
-            <m:t>-</m:t>
-          </m:r>
-          <m:r>
-            <w:rPr>
-              <w:rFonts w:ascii="Cambria Math" w:eastAsiaTheme="minorEastAsia" w:hAnsi="Cambria Math"/>
-            </w:rPr>
-            <m:t>1027720,4</m:t>
-          </m:r>
-          <m:r>
-            <w:rPr>
-              <w:rFonts w:ascii="Cambria Math" w:eastAsiaTheme="minorEastAsia" w:hAnsi="Cambria Math"/>
-            </w:rPr>
-            <m:t>×</m:t>
+            <m:t>1027720,4-1027720,4×</m:t>
           </m:r>
           <m:f>
             <m:fPr>
@@ -5978,19 +5720,7 @@
             <w:rPr>
               <w:rFonts w:ascii="Cambria Math" w:eastAsiaTheme="minorEastAsia" w:hAnsi="Cambria Math"/>
             </w:rPr>
-            <m:t>=</m:t>
-          </m:r>
-          <m:r>
-            <w:rPr>
-              <w:rFonts w:ascii="Cambria Math" w:eastAsiaTheme="minorEastAsia" w:hAnsi="Cambria Math"/>
-            </w:rPr>
-            <m:t>719404,2</m:t>
-          </m:r>
-          <m:r>
-            <w:rPr>
-              <w:rFonts w:ascii="Cambria Math" w:eastAsiaTheme="minorEastAsia" w:hAnsi="Cambria Math"/>
-            </w:rPr>
-            <m:t>8 тыс.</m:t>
+            <m:t>=719404,28 тыс.</m:t>
           </m:r>
           <m:r>
             <m:rPr>
@@ -6048,25 +5778,7 @@
             <w:rPr>
               <w:rFonts w:ascii="Cambria Math" w:eastAsiaTheme="minorEastAsia" w:hAnsi="Cambria Math"/>
             </w:rPr>
-            <m:t>1522983,5</m:t>
-          </m:r>
-          <m:r>
-            <w:rPr>
-              <w:rFonts w:ascii="Cambria Math" w:eastAsiaTheme="minorEastAsia" w:hAnsi="Cambria Math"/>
-            </w:rPr>
-            <m:t>-</m:t>
-          </m:r>
-          <m:r>
-            <w:rPr>
-              <w:rFonts w:ascii="Cambria Math" w:eastAsiaTheme="minorEastAsia" w:hAnsi="Cambria Math"/>
-            </w:rPr>
-            <m:t>1522983,5</m:t>
-          </m:r>
-          <m:r>
-            <w:rPr>
-              <w:rFonts w:ascii="Cambria Math" w:eastAsiaTheme="minorEastAsia" w:hAnsi="Cambria Math"/>
-            </w:rPr>
-            <m:t>×</m:t>
+            <m:t>1522983,5-1522983,5×</m:t>
           </m:r>
           <m:f>
             <m:fPr>
@@ -6098,19 +5810,7 @@
             <w:rPr>
               <w:rFonts w:ascii="Cambria Math" w:eastAsiaTheme="minorEastAsia" w:hAnsi="Cambria Math"/>
             </w:rPr>
-            <m:t>=1</m:t>
-          </m:r>
-          <m:r>
-            <w:rPr>
-              <w:rFonts w:ascii="Cambria Math" w:eastAsiaTheme="minorEastAsia" w:hAnsi="Cambria Math"/>
-            </w:rPr>
-            <m:t>066088,4</m:t>
-          </m:r>
-          <m:r>
-            <w:rPr>
-              <w:rFonts w:ascii="Cambria Math" w:eastAsiaTheme="minorEastAsia" w:hAnsi="Cambria Math"/>
-            </w:rPr>
-            <m:t>5 тыс.</m:t>
+            <m:t>=1066088,45 тыс.</m:t>
           </m:r>
           <m:r>
             <m:rPr>
@@ -7109,7 +6809,7 @@
               <w:rPr>
                 <w:noProof/>
               </w:rPr>
-              <w:t>1,4819</w:t>
+              <w:t>1,48</w:t>
             </w:r>
             <w:r>
               <w:fldChar w:fldCharType="end"/>
@@ -7121,15 +6821,12 @@
     <w:p/>
     <w:p>
       <w:r>
-        <w:t>На основе рассчитанных показателей можно сделать соответствующие выводы:</w:t>
-      </w:r>
-    </w:p>
-    <w:p>
-      <w:pPr>
-        <w:spacing w:after="160" w:line="259" w:lineRule="auto"/>
-        <w:ind w:firstLine="0"/>
-        <w:jc w:val="left"/>
-      </w:pPr>
+        <w:t xml:space="preserve">На основе рассчитанных показателей можно сделать соответствующие выводы: товарное и чистое производство компании сократилась на 4 %, при этом валовая производство выросло на 56%. В общем реализованная продукция выросла на целых 49% и прибыль от основной деятельности, </w:t>
+      </w:r>
+      <w:r>
+        <w:lastRenderedPageBreak/>
+        <w:t>также выросла на 50%. Балансовая прибыль компании увеличилась на 48%, чистая прибыль организации выросла на целых 48%, чем в предыдущий период.</w:t>
+      </w:r>
       <w:r>
         <w:br w:type="page"/>
       </w:r>
@@ -7258,16 +6955,7 @@
                 <w:rPr>
                   <w:rFonts w:ascii="Cambria Math" w:hAnsi="Cambria Math"/>
                 </w:rPr>
-                <m:t>760</m:t>
-              </m:r>
-              <m:r>
-                <m:rPr>
-                  <m:sty m:val="p"/>
-                </m:rPr>
-                <w:rPr>
-                  <w:rFonts w:ascii="Cambria Math" w:hAnsi="Cambria Math"/>
-                </w:rPr>
-                <m:t>,4</m:t>
+                <m:t>760,4</m:t>
               </m:r>
             </m:num>
             <m:den>
@@ -7359,16 +7047,7 @@
                 <w:rPr>
                   <w:rFonts w:ascii="Cambria Math" w:hAnsi="Cambria Math"/>
                 </w:rPr>
-                <m:t>389983</m:t>
-              </m:r>
-              <m:r>
-                <m:rPr>
-                  <m:sty m:val="p"/>
-                </m:rPr>
-                <w:rPr>
-                  <w:rFonts w:ascii="Cambria Math" w:hAnsi="Cambria Math"/>
-                </w:rPr>
-                <m:t>,5</m:t>
+                <m:t>389983,5</m:t>
               </m:r>
             </m:num>
             <m:den>
@@ -7516,16 +7195,7 @@
                 <w:rPr>
                   <w:rFonts w:ascii="Cambria Math" w:hAnsi="Cambria Math"/>
                 </w:rPr>
-                <m:t>760</m:t>
-              </m:r>
-              <m:r>
-                <m:rPr>
-                  <m:sty m:val="p"/>
-                </m:rPr>
-                <w:rPr>
-                  <w:rFonts w:ascii="Cambria Math" w:hAnsi="Cambria Math"/>
-                </w:rPr>
-                <m:t>,4</m:t>
+                <m:t>760,4</m:t>
               </m:r>
             </m:den>
           </m:f>
@@ -7613,16 +7283,7 @@
                 <w:rPr>
                   <w:rFonts w:ascii="Cambria Math" w:hAnsi="Cambria Math"/>
                 </w:rPr>
-                <m:t>389983</m:t>
-              </m:r>
-              <m:r>
-                <m:rPr>
-                  <m:sty m:val="p"/>
-                </m:rPr>
-                <w:rPr>
-                  <w:rFonts w:ascii="Cambria Math" w:hAnsi="Cambria Math"/>
-                </w:rPr>
-                <m:t>,5</m:t>
+                <m:t>389983,5</m:t>
               </m:r>
             </m:den>
           </m:f>
@@ -7802,25 +7463,7 @@
                 <w:rPr>
                   <w:rFonts w:ascii="Cambria Math" w:hAnsi="Cambria Math"/>
                 </w:rPr>
-                <m:t>760</m:t>
-              </m:r>
-              <m:r>
-                <m:rPr>
-                  <m:sty m:val="p"/>
-                </m:rPr>
-                <w:rPr>
-                  <w:rFonts w:ascii="Cambria Math" w:hAnsi="Cambria Math"/>
-                </w:rPr>
-                <m:t>4</m:t>
-              </m:r>
-              <m:r>
-                <m:rPr>
-                  <m:sty m:val="p"/>
-                </m:rPr>
-                <w:rPr>
-                  <w:rFonts w:ascii="Cambria Math" w:hAnsi="Cambria Math"/>
-                </w:rPr>
-                <m:t>00</m:t>
+                <m:t>760400</m:t>
               </m:r>
             </m:den>
           </m:f>
@@ -7934,16 +7577,7 @@
                 <w:rPr>
                   <w:rFonts w:ascii="Cambria Math" w:hAnsi="Cambria Math"/>
                 </w:rPr>
-                <m:t>389983</m:t>
-              </m:r>
-              <m:r>
-                <m:rPr>
-                  <m:sty m:val="p"/>
-                </m:rPr>
-                <w:rPr>
-                  <w:rFonts w:ascii="Cambria Math" w:hAnsi="Cambria Math"/>
-                </w:rPr>
-                <m:t>500</m:t>
+                <m:t>389983500</m:t>
               </m:r>
             </m:den>
           </m:f>
@@ -8287,27 +7921,13 @@
         <w:rPr>
           <w:rFonts w:eastAsiaTheme="minorEastAsia"/>
         </w:rPr>
-        <w:t xml:space="preserve"> называется </w:t>
-      </w:r>
-      <w:proofErr w:type="spellStart"/>
-      <w:r>
-        <w:rPr>
-          <w:rFonts w:eastAsiaTheme="minorEastAsia"/>
-        </w:rPr>
-        <w:t>оплатоё</w:t>
-      </w:r>
-      <w:r>
-        <w:rPr>
-          <w:rFonts w:eastAsiaTheme="minorEastAsia"/>
-        </w:rPr>
-        <w:t>мкостью</w:t>
-      </w:r>
-      <w:proofErr w:type="spellEnd"/>
-      <w:r>
-        <w:rPr>
-          <w:rFonts w:eastAsiaTheme="minorEastAsia"/>
-        </w:rPr>
-        <w:t xml:space="preserve"> единицы продукции. Дро</w:t>
+        <w:t xml:space="preserve"> называется оплатоё</w:t>
+      </w:r>
+      <w:r>
+        <w:rPr>
+          <w:rFonts w:eastAsiaTheme="minorEastAsia"/>
+        </w:rPr>
+        <w:t>мкостью единицы продукции. Дро</w:t>
       </w:r>
       <w:r>
         <w:rPr>
@@ -8703,13 +8323,7 @@
             <w:rPr>
               <w:rFonts w:ascii="Cambria Math" w:hAnsi="Cambria Math"/>
             </w:rPr>
-            <m:t>=0,07</m:t>
-          </m:r>
-          <m:r>
-            <w:rPr>
-              <w:rFonts w:ascii="Cambria Math" w:hAnsi="Cambria Math"/>
-            </w:rPr>
-            <m:t>3</m:t>
+            <m:t>=0,073</m:t>
           </m:r>
         </m:oMath>
       </m:oMathPara>
@@ -8880,16 +8494,7 @@
                 <w:rPr>
                   <w:rFonts w:ascii="Cambria Math" w:hAnsi="Cambria Math"/>
                 </w:rPr>
-                <m:t>760</m:t>
-              </m:r>
-              <m:r>
-                <m:rPr>
-                  <m:sty m:val="p"/>
-                </m:rPr>
-                <w:rPr>
-                  <w:rFonts w:ascii="Cambria Math" w:hAnsi="Cambria Math"/>
-                </w:rPr>
-                <m:t>,4</m:t>
+                <m:t>760,4</m:t>
               </m:r>
             </m:den>
           </m:f>
@@ -8977,16 +8582,7 @@
                 <w:rPr>
                   <w:rFonts w:ascii="Cambria Math" w:hAnsi="Cambria Math"/>
                 </w:rPr>
-                <m:t>389983</m:t>
-              </m:r>
-              <m:r>
-                <m:rPr>
-                  <m:sty m:val="p"/>
-                </m:rPr>
-                <w:rPr>
-                  <w:rFonts w:ascii="Cambria Math" w:hAnsi="Cambria Math"/>
-                </w:rPr>
-                <m:t>,5</m:t>
+                <m:t>389983,5</m:t>
               </m:r>
             </m:den>
           </m:f>
@@ -9073,19 +8669,7 @@
             <w:rPr>
               <w:rFonts w:ascii="Cambria Math" w:eastAsiaTheme="minorEastAsia" w:hAnsi="Cambria Math"/>
             </w:rPr>
-            <m:t>=680700+86000-45</m:t>
-          </m:r>
-          <m:r>
-            <w:rPr>
-              <w:rFonts w:ascii="Cambria Math" w:eastAsiaTheme="minorEastAsia" w:hAnsi="Cambria Math"/>
-            </w:rPr>
-            <m:t>000=721</m:t>
-          </m:r>
-          <m:r>
-            <w:rPr>
-              <w:rFonts w:ascii="Cambria Math" w:eastAsiaTheme="minorEastAsia" w:hAnsi="Cambria Math"/>
-            </w:rPr>
-            <m:t>700 тыс. руб.</m:t>
+            <m:t>=680700+86000-45000=721700 тыс. руб.</m:t>
           </m:r>
         </m:oMath>
       </m:oMathPara>
@@ -9128,13 +8712,7 @@
             <w:rPr>
               <w:rFonts w:ascii="Cambria Math" w:eastAsiaTheme="minorEastAsia" w:hAnsi="Cambria Math"/>
             </w:rPr>
-            <m:t>=87000-46000=41</m:t>
-          </m:r>
-          <m:r>
-            <w:rPr>
-              <w:rFonts w:ascii="Cambria Math" w:eastAsiaTheme="minorEastAsia" w:hAnsi="Cambria Math"/>
-            </w:rPr>
-            <m:t>000 тыс. руб.</m:t>
+            <m:t>=87000-46000=41000 тыс. руб.</m:t>
           </m:r>
         </m:oMath>
       </m:oMathPara>
@@ -9321,16 +8899,7 @@
                 <w:rPr>
                   <w:rFonts w:ascii="Cambria Math" w:hAnsi="Cambria Math"/>
                 </w:rPr>
-                <m:t>389983</m:t>
-              </m:r>
-              <m:r>
-                <m:rPr>
-                  <m:sty m:val="p"/>
-                </m:rPr>
-                <w:rPr>
-                  <w:rFonts w:ascii="Cambria Math" w:hAnsi="Cambria Math"/>
-                </w:rPr>
-                <m:t>,5</m:t>
+                <m:t>389983,5</m:t>
               </m:r>
             </m:den>
           </m:f>
@@ -9547,16 +9116,7 @@
                 <w:rPr>
                   <w:rFonts w:ascii="Cambria Math" w:hAnsi="Cambria Math"/>
                 </w:rPr>
-                <m:t>389983</m:t>
-              </m:r>
-              <m:r>
-                <m:rPr>
-                  <m:sty m:val="p"/>
-                </m:rPr>
-                <w:rPr>
-                  <w:rFonts w:ascii="Cambria Math" w:hAnsi="Cambria Math"/>
-                </w:rPr>
-                <m:t>,5</m:t>
+                <m:t>389983,5</m:t>
               </m:r>
             </m:den>
           </m:f>
@@ -9802,16 +9362,7 @@
                 <w:rPr>
                   <w:rFonts w:ascii="Cambria Math" w:hAnsi="Cambria Math"/>
                 </w:rPr>
-                <m:t>389983</m:t>
-              </m:r>
-              <m:r>
-                <m:rPr>
-                  <m:sty m:val="p"/>
-                </m:rPr>
-                <w:rPr>
-                  <w:rFonts w:ascii="Cambria Math" w:hAnsi="Cambria Math"/>
-                </w:rPr>
-                <m:t>,5</m:t>
+                <m:t>389983,5</m:t>
               </m:r>
             </m:den>
           </m:f>
@@ -15295,6 +14846,54 @@
       </w:pPr>
     </w:p>
     <w:p>
+      <w:r>
+        <w:t xml:space="preserve">На основе рассчитанных показателей можно сделать следующие выводы: в совокупности, стоимость производства продукции возросло на 49%, чем в предыдущий период. Количество сотрудников на предприятие, уменьшилась на 10 человек. Сумма затрат на производство и реализацию уменьшилась на 4%. Затраты на оплату труда, амортизацию и использование предметов труда уменьшились на 1%, а остальные расходы увеличились на 7%. Затраты на 1 </w:t>
+      </w:r>
+      <w:proofErr w:type="spellStart"/>
+      <w:r>
+        <w:t>руб</w:t>
+      </w:r>
+      <w:proofErr w:type="spellEnd"/>
+      <w:r>
+        <w:t xml:space="preserve"> реализованной продукции сократились на 0,337 коп. Оплатоемкость, амортизация и материалоемкость, также уменьшились на 33%, услугоемкость на 28%.</w:t>
+      </w:r>
+    </w:p>
+    <w:p>
+      <w:r>
+        <w:t xml:space="preserve">Затраты на единицу труда </w:t>
+      </w:r>
+      <w:r>
+        <w:t>увеличились на 2</w:t>
+      </w:r>
+      <w:r>
+        <w:t xml:space="preserve">%, а трудоемкость единицы реализованной продукции </w:t>
+      </w:r>
+      <w:r>
+        <w:t xml:space="preserve">уменьшилась </w:t>
+      </w:r>
+      <w:r>
+        <w:t>на</w:t>
+      </w:r>
+      <w:r>
+        <w:t xml:space="preserve"> 34</w:t>
+      </w:r>
+      <w:r>
+        <w:t>%. Средняя</w:t>
+      </w:r>
+      <w:r>
+        <w:t xml:space="preserve"> норма амортизации выросла на 17,4</w:t>
+      </w:r>
+      <w:r>
+        <w:t xml:space="preserve">%, фондоемкость уменьшилась на </w:t>
+      </w:r>
+      <w:r>
+        <w:t>0,74 тыс. руб.</w:t>
+      </w:r>
+      <w:r>
+        <w:t xml:space="preserve"> и амортизациоемкость уменьшилась на 33%.</w:t>
+      </w:r>
+    </w:p>
+    <w:p>
       <w:pPr>
         <w:spacing w:after="160" w:line="259" w:lineRule="auto"/>
         <w:ind w:firstLine="0"/>
@@ -15622,14 +15221,7 @@
               <w:rFonts w:ascii="Cambria Math" w:eastAsiaTheme="minorEastAsia" w:hAnsi="Cambria Math"/>
               <w:lang w:val="en-US"/>
             </w:rPr>
-            <m:t>=41</m:t>
-          </m:r>
-          <m:r>
-            <w:rPr>
-              <w:rFonts w:ascii="Cambria Math" w:eastAsiaTheme="minorEastAsia" w:hAnsi="Cambria Math"/>
-              <w:lang w:val="en-US"/>
-            </w:rPr>
-            <m:t>000 тыс. руб.</m:t>
+            <m:t>=41000 тыс. руб.</m:t>
           </m:r>
         </m:oMath>
       </m:oMathPara>
@@ -15882,14 +15474,7 @@
                   <w:rFonts w:ascii="Cambria Math" w:eastAsiaTheme="minorEastAsia" w:hAnsi="Cambria Math"/>
                   <w:lang w:val="en-US"/>
                 </w:rPr>
-                <m:t>41</m:t>
-              </m:r>
-              <m:r>
-                <w:rPr>
-                  <w:rFonts w:ascii="Cambria Math" w:eastAsiaTheme="minorEastAsia" w:hAnsi="Cambria Math"/>
-                  <w:lang w:val="en-US"/>
-                </w:rPr>
-                <m:t>000</m:t>
+                <m:t>41000</m:t>
               </m:r>
             </m:num>
             <m:den>
@@ -15905,25 +15490,7 @@
             <w:rPr>
               <w:rFonts w:ascii="Cambria Math" w:eastAsiaTheme="minorEastAsia" w:hAnsi="Cambria Math"/>
             </w:rPr>
-            <m:t>=3</m:t>
-          </m:r>
-          <m:r>
-            <w:rPr>
-              <w:rFonts w:ascii="Cambria Math" w:eastAsiaTheme="minorEastAsia" w:hAnsi="Cambria Math"/>
-            </w:rPr>
-            <m:t>8</m:t>
-          </m:r>
-          <m:r>
-            <w:rPr>
-              <w:rFonts w:ascii="Cambria Math" w:eastAsiaTheme="minorEastAsia" w:hAnsi="Cambria Math"/>
-            </w:rPr>
-            <m:t>13</m:t>
-          </m:r>
-          <m:r>
-            <w:rPr>
-              <w:rFonts w:ascii="Cambria Math" w:eastAsiaTheme="minorEastAsia" w:hAnsi="Cambria Math"/>
-            </w:rPr>
-            <m:t>50 тыс. руб.</m:t>
+            <m:t>=381350 тыс. руб.</m:t>
           </m:r>
         </m:oMath>
       </m:oMathPara>
@@ -16206,14 +15773,7 @@
                   <w:rFonts w:ascii="Cambria Math" w:eastAsiaTheme="minorEastAsia" w:hAnsi="Cambria Math"/>
                   <w:lang w:val="en-US"/>
                 </w:rPr>
-                <m:t>87</m:t>
-              </m:r>
-              <m:r>
-                <w:rPr>
-                  <w:rFonts w:ascii="Cambria Math" w:eastAsiaTheme="minorEastAsia" w:hAnsi="Cambria Math"/>
-                  <w:lang w:val="en-US"/>
-                </w:rPr>
-                <m:t>000</m:t>
+                <m:t>87000</m:t>
               </m:r>
             </m:num>
             <m:den>
@@ -16222,14 +15782,7 @@
                   <w:rFonts w:ascii="Cambria Math" w:eastAsiaTheme="minorEastAsia" w:hAnsi="Cambria Math"/>
                   <w:lang w:val="en-US"/>
                 </w:rPr>
-                <m:t>41</m:t>
-              </m:r>
-              <m:r>
-                <w:rPr>
-                  <w:rFonts w:ascii="Cambria Math" w:eastAsiaTheme="minorEastAsia" w:hAnsi="Cambria Math"/>
-                  <w:lang w:val="en-US"/>
-                </w:rPr>
-                <m:t>000</m:t>
+                <m:t>41000</m:t>
               </m:r>
             </m:den>
           </m:f>
@@ -16237,13 +15790,7 @@
             <w:rPr>
               <w:rFonts w:ascii="Cambria Math" w:hAnsi="Cambria Math"/>
             </w:rPr>
-            <m:t>=2,</m:t>
-          </m:r>
-          <m:r>
-            <w:rPr>
-              <w:rFonts w:ascii="Cambria Math" w:hAnsi="Cambria Math"/>
-            </w:rPr>
-            <m:t>122</m:t>
+            <m:t>=2,122</m:t>
           </m:r>
         </m:oMath>
       </m:oMathPara>
@@ -16569,17 +16116,7 @@
                   <w:rFonts w:ascii="Cambria Math" w:eastAsiaTheme="minorEastAsia" w:hAnsi="Cambria Math"/>
                   <w:lang w:val="en-US"/>
                 </w:rPr>
-                <m:t>87</m:t>
-              </m:r>
-              <m:r>
-                <m:rPr>
-                  <m:sty m:val="p"/>
-                </m:rPr>
-                <w:rPr>
-                  <w:rFonts w:ascii="Cambria Math" w:eastAsiaTheme="minorEastAsia" w:hAnsi="Cambria Math"/>
-                  <w:lang w:val="en-US"/>
-                </w:rPr>
-                <m:t>000</m:t>
+                <m:t>87000</m:t>
               </m:r>
             </m:den>
           </m:f>
@@ -17081,13 +16618,7 @@
                 <w:rPr>
                   <w:rFonts w:ascii="Cambria Math" w:eastAsiaTheme="minorEastAsia" w:hAnsi="Cambria Math"/>
                 </w:rPr>
-                <m:t>13</m:t>
-              </m:r>
-              <m:r>
-                <w:rPr>
-                  <w:rFonts w:ascii="Cambria Math" w:eastAsiaTheme="minorEastAsia" w:hAnsi="Cambria Math"/>
-                </w:rPr>
-                <m:t>000</m:t>
+                <m:t>13000</m:t>
               </m:r>
             </m:num>
             <m:den>
@@ -17184,13 +16715,7 @@
                 <w:rPr>
                   <w:rFonts w:ascii="Cambria Math" w:eastAsiaTheme="minorEastAsia" w:hAnsi="Cambria Math"/>
                 </w:rPr>
-                <m:t>1300</m:t>
-              </m:r>
-              <m:r>
-                <w:rPr>
-                  <w:rFonts w:ascii="Cambria Math" w:eastAsiaTheme="minorEastAsia" w:hAnsi="Cambria Math"/>
-                </w:rPr>
-                <m:t>0</m:t>
+                <m:t>13000</m:t>
               </m:r>
             </m:num>
             <m:den>
@@ -17202,17 +16727,7 @@
                   <w:rFonts w:ascii="Cambria Math" w:eastAsiaTheme="minorEastAsia" w:hAnsi="Cambria Math"/>
                   <w:lang w:val="en-US"/>
                 </w:rPr>
-                <m:t>41</m:t>
-              </m:r>
-              <m:r>
-                <m:rPr>
-                  <m:sty m:val="p"/>
-                </m:rPr>
-                <w:rPr>
-                  <w:rFonts w:ascii="Cambria Math" w:eastAsiaTheme="minorEastAsia" w:hAnsi="Cambria Math"/>
-                  <w:lang w:val="en-US"/>
-                </w:rPr>
-                <m:t>000</m:t>
+                <m:t>41000</m:t>
               </m:r>
             </m:den>
           </m:f>
@@ -17220,13 +16735,7 @@
             <w:rPr>
               <w:rFonts w:ascii="Cambria Math" w:eastAsiaTheme="minorEastAsia" w:hAnsi="Cambria Math"/>
             </w:rPr>
-            <m:t>=0,37</m:t>
-          </m:r>
-          <m:r>
-            <w:rPr>
-              <w:rFonts w:ascii="Cambria Math" w:eastAsiaTheme="minorEastAsia" w:hAnsi="Cambria Math"/>
-            </w:rPr>
-            <m:t>1</m:t>
+            <m:t>=0,371</m:t>
           </m:r>
         </m:oMath>
       </m:oMathPara>
@@ -17395,13 +16904,7 @@
             <w:rPr>
               <w:rFonts w:ascii="Cambria Math" w:eastAsiaTheme="minorEastAsia" w:hAnsi="Cambria Math"/>
             </w:rPr>
-            <m:t>=</m:t>
-          </m:r>
-          <m:r>
-            <w:rPr>
-              <w:rFonts w:ascii="Cambria Math" w:eastAsiaTheme="minorEastAsia" w:hAnsi="Cambria Math"/>
-            </w:rPr>
-            <m:t>1-0,018=0,982</m:t>
+            <m:t>=1-0,018=0,982</m:t>
           </m:r>
         </m:oMath>
       </m:oMathPara>
@@ -17444,31 +16947,7 @@
             <w:rPr>
               <w:rFonts w:ascii="Cambria Math" w:eastAsiaTheme="minorEastAsia" w:hAnsi="Cambria Math"/>
             </w:rPr>
-            <m:t>=1-0</m:t>
-          </m:r>
-          <m:r>
-            <w:rPr>
-              <w:rFonts w:ascii="Cambria Math" w:eastAsiaTheme="minorEastAsia" w:hAnsi="Cambria Math"/>
-            </w:rPr>
-            <m:t>,</m:t>
-          </m:r>
-          <m:r>
-            <w:rPr>
-              <w:rFonts w:ascii="Cambria Math" w:eastAsiaTheme="minorEastAsia" w:hAnsi="Cambria Math"/>
-            </w:rPr>
-            <m:t>371</m:t>
-          </m:r>
-          <m:r>
-            <w:rPr>
-              <w:rFonts w:ascii="Cambria Math" w:eastAsiaTheme="minorEastAsia" w:hAnsi="Cambria Math"/>
-            </w:rPr>
-            <m:t>=</m:t>
-          </m:r>
-          <m:r>
-            <w:rPr>
-              <w:rFonts w:ascii="Cambria Math" w:eastAsiaTheme="minorEastAsia" w:hAnsi="Cambria Math"/>
-            </w:rPr>
-            <m:t>0,629</m:t>
+            <m:t>=1-0,371=0,629</m:t>
           </m:r>
         </m:oMath>
       </m:oMathPara>
@@ -17752,19 +17231,7 @@
             <w:rPr>
               <w:rFonts w:ascii="Cambria Math" w:eastAsiaTheme="minorEastAsia" w:hAnsi="Cambria Math"/>
             </w:rPr>
-            <m:t>=2</m:t>
-          </m:r>
-          <m:r>
-            <w:rPr>
-              <w:rFonts w:ascii="Cambria Math" w:eastAsiaTheme="minorEastAsia" w:hAnsi="Cambria Math"/>
-            </w:rPr>
-            <m:t>,</m:t>
-          </m:r>
-          <m:r>
-            <w:rPr>
-              <w:rFonts w:ascii="Cambria Math" w:eastAsiaTheme="minorEastAsia" w:hAnsi="Cambria Math"/>
-            </w:rPr>
-            <m:t>45</m:t>
+            <m:t>=2,45</m:t>
           </m:r>
         </m:oMath>
       </m:oMathPara>
@@ -18121,16 +17588,7 @@
                 <w:rPr>
                   <w:rFonts w:ascii="Cambria Math" w:hAnsi="Cambria Math"/>
                 </w:rPr>
-                <m:t>362983</m:t>
-              </m:r>
-              <m:r>
-                <m:rPr>
-                  <m:sty m:val="p"/>
-                </m:rPr>
-                <w:rPr>
-                  <w:rFonts w:ascii="Cambria Math" w:hAnsi="Cambria Math"/>
-                </w:rPr>
-                <m:t>,5</m:t>
+                <m:t>362983,5</m:t>
               </m:r>
             </m:num>
             <m:den>
@@ -18272,13 +17730,7 @@
                 <w:rPr>
                   <w:rFonts w:ascii="Cambria Math" w:eastAsiaTheme="minorEastAsia" w:hAnsi="Cambria Math"/>
                 </w:rPr>
-                <m:t>86</m:t>
-              </m:r>
-              <m:r>
-                <w:rPr>
-                  <w:rFonts w:ascii="Cambria Math" w:eastAsiaTheme="minorEastAsia" w:hAnsi="Cambria Math"/>
-                </w:rPr>
-                <m:t>000</m:t>
+                <m:t>86000</m:t>
               </m:r>
             </m:den>
           </m:f>
@@ -18375,13 +17827,7 @@
                 <w:rPr>
                   <w:rFonts w:ascii="Cambria Math" w:eastAsiaTheme="minorEastAsia" w:hAnsi="Cambria Math"/>
                 </w:rPr>
-                <m:t>87</m:t>
-              </m:r>
-              <m:r>
-                <w:rPr>
-                  <w:rFonts w:ascii="Cambria Math" w:eastAsiaTheme="minorEastAsia" w:hAnsi="Cambria Math"/>
-                </w:rPr>
-                <m:t>000</m:t>
+                <m:t>87000</m:t>
               </m:r>
             </m:den>
           </m:f>
@@ -18648,7 +18094,7 @@
             <w:rPr>
               <w:rFonts w:ascii="Cambria Math" w:eastAsiaTheme="minorEastAsia" w:hAnsi="Cambria Math"/>
             </w:rPr>
-            <m:t>41</m:t>
+            <m:t>41000</m:t>
           </m:r>
           <m:r>
             <m:rPr>
@@ -18656,8 +18102,65 @@
             </m:rPr>
             <w:rPr>
               <w:rFonts w:ascii="Cambria Math" w:eastAsiaTheme="minorEastAsia" w:hAnsi="Cambria Math"/>
-            </w:rPr>
-            <m:t>000</m:t>
+              <w:noProof/>
+            </w:rPr>
+            <m:t>)=</m:t>
+          </m:r>
+          <m:r>
+            <w:rPr>
+              <w:rFonts w:ascii="Cambria Math" w:eastAsiaTheme="minorEastAsia" w:hAnsi="Cambria Math"/>
+            </w:rPr>
+            <m:t>8046485 тыс. руб.</m:t>
+          </m:r>
+        </m:oMath>
+      </m:oMathPara>
+    </w:p>
+    <w:p>
+      <w:pPr>
+        <w:rPr>
+          <w:rFonts w:eastAsiaTheme="minorEastAsia"/>
+        </w:rPr>
+      </w:pPr>
+      <m:oMathPara>
+        <m:oMath>
+          <m:r>
+            <w:rPr>
+              <w:rFonts w:ascii="Cambria Math" w:eastAsiaTheme="minorEastAsia" w:hAnsi="Cambria Math"/>
+            </w:rPr>
+            <m:t>∆</m:t>
+          </m:r>
+          <m:sSub>
+            <m:sSubPr>
+              <m:ctrlPr>
+                <w:rPr>
+                  <w:rFonts w:ascii="Cambria Math" w:eastAsiaTheme="minorEastAsia" w:hAnsi="Cambria Math"/>
+                  <w:i/>
+                </w:rPr>
+              </m:ctrlPr>
+            </m:sSubPr>
+            <m:e>
+              <m:r>
+                <w:rPr>
+                  <w:rFonts w:ascii="Cambria Math" w:eastAsiaTheme="minorEastAsia" w:hAnsi="Cambria Math"/>
+                  <w:lang w:val="en-US"/>
+                </w:rPr>
+                <m:t>Q</m:t>
+              </m:r>
+            </m:e>
+            <m:sub>
+              <m:r>
+                <w:rPr>
+                  <w:rFonts w:ascii="Cambria Math" w:eastAsiaTheme="minorEastAsia" w:hAnsi="Cambria Math"/>
+                </w:rPr>
+                <m:t>оф 2</m:t>
+              </m:r>
+            </m:sub>
+          </m:sSub>
+          <m:r>
+            <w:rPr>
+              <w:rFonts w:ascii="Cambria Math" w:eastAsiaTheme="minorEastAsia" w:hAnsi="Cambria Math"/>
+            </w:rPr>
+            <m:t>=15,67∙</m:t>
           </m:r>
           <m:r>
             <m:rPr>
@@ -18667,69 +18170,7 @@
               <w:rFonts w:ascii="Cambria Math" w:eastAsiaTheme="minorEastAsia" w:hAnsi="Cambria Math"/>
               <w:noProof/>
             </w:rPr>
-            <m:t>)=</m:t>
-          </m:r>
-          <m:r>
-            <w:rPr>
-              <w:rFonts w:ascii="Cambria Math" w:eastAsiaTheme="minorEastAsia" w:hAnsi="Cambria Math"/>
-            </w:rPr>
-            <m:t>8046485</m:t>
-          </m:r>
-          <m:r>
-            <w:rPr>
-              <w:rFonts w:ascii="Cambria Math" w:eastAsiaTheme="minorEastAsia" w:hAnsi="Cambria Math"/>
-            </w:rPr>
-            <m:t xml:space="preserve"> тыс. руб.</m:t>
-          </m:r>
-        </m:oMath>
-      </m:oMathPara>
-    </w:p>
-    <w:p>
-      <w:pPr>
-        <w:rPr>
-          <w:rFonts w:eastAsiaTheme="minorEastAsia"/>
-        </w:rPr>
-      </w:pPr>
-      <m:oMathPara>
-        <m:oMath>
-          <m:r>
-            <w:rPr>
-              <w:rFonts w:ascii="Cambria Math" w:eastAsiaTheme="minorEastAsia" w:hAnsi="Cambria Math"/>
-            </w:rPr>
-            <m:t>∆</m:t>
-          </m:r>
-          <m:sSub>
-            <m:sSubPr>
-              <m:ctrlPr>
-                <w:rPr>
-                  <w:rFonts w:ascii="Cambria Math" w:eastAsiaTheme="minorEastAsia" w:hAnsi="Cambria Math"/>
-                  <w:i/>
-                </w:rPr>
-              </m:ctrlPr>
-            </m:sSubPr>
-            <m:e>
-              <m:r>
-                <w:rPr>
-                  <w:rFonts w:ascii="Cambria Math" w:eastAsiaTheme="minorEastAsia" w:hAnsi="Cambria Math"/>
-                  <w:lang w:val="en-US"/>
-                </w:rPr>
-                <m:t>Q</m:t>
-              </m:r>
-            </m:e>
-            <m:sub>
-              <m:r>
-                <w:rPr>
-                  <w:rFonts w:ascii="Cambria Math" w:eastAsiaTheme="minorEastAsia" w:hAnsi="Cambria Math"/>
-                </w:rPr>
-                <m:t>оф 2</m:t>
-              </m:r>
-            </m:sub>
-          </m:sSub>
-          <m:r>
-            <w:rPr>
-              <w:rFonts w:ascii="Cambria Math" w:eastAsiaTheme="minorEastAsia" w:hAnsi="Cambria Math"/>
-            </w:rPr>
-            <m:t>=15,67∙</m:t>
+            <m:t>(</m:t>
           </m:r>
           <m:r>
             <m:rPr>
@@ -18737,9 +18178,8 @@
             </m:rPr>
             <w:rPr>
               <w:rFonts w:ascii="Cambria Math" w:eastAsiaTheme="minorEastAsia" w:hAnsi="Cambria Math"/>
-              <w:noProof/>
-            </w:rPr>
-            <m:t>(</m:t>
+            </w:rPr>
+            <m:t>72</m:t>
           </m:r>
           <m:r>
             <m:rPr>
@@ -18747,8 +18187,9 @@
             </m:rPr>
             <w:rPr>
               <w:rFonts w:ascii="Cambria Math" w:eastAsiaTheme="minorEastAsia" w:hAnsi="Cambria Math"/>
-            </w:rPr>
-            <m:t>72</m:t>
+              <w:lang w:val="en-US"/>
+            </w:rPr>
+            <m:t>1</m:t>
           </m:r>
           <m:r>
             <m:rPr>
@@ -18756,28 +18197,27 @@
             </m:rPr>
             <w:rPr>
               <w:rFonts w:ascii="Cambria Math" w:eastAsiaTheme="minorEastAsia" w:hAnsi="Cambria Math"/>
-              <w:lang w:val="en-US"/>
-            </w:rPr>
-            <m:t>1</m:t>
+            </w:rPr>
+            <m:t>700</m:t>
           </m:r>
           <m:r>
             <m:rPr>
               <m:sty m:val="p"/>
             </m:rPr>
             <w:rPr>
-              <w:rFonts w:ascii="Cambria Math" w:eastAsiaTheme="minorEastAsia" w:hAnsi="Cambria Math"/>
-            </w:rPr>
-            <m:t>700</m:t>
+              <w:rFonts w:ascii="Cambria Math" w:eastAsiaTheme="minorEastAsia"/>
+              <w:lang w:val="en-US"/>
+            </w:rPr>
+            <m:t>+</m:t>
           </m:r>
           <m:r>
             <m:rPr>
               <m:sty m:val="p"/>
             </m:rPr>
             <w:rPr>
-              <w:rFonts w:ascii="Cambria Math" w:eastAsiaTheme="minorEastAsia"/>
-              <w:lang w:val="en-US"/>
-            </w:rPr>
-            <m:t>+</m:t>
+              <w:rFonts w:ascii="Cambria Math" w:eastAsiaTheme="minorEastAsia" w:hAnsi="Cambria Math"/>
+            </w:rPr>
+            <m:t>41000</m:t>
           </m:r>
           <m:r>
             <m:rPr>
@@ -18785,39 +18225,15 @@
             </m:rPr>
             <w:rPr>
               <w:rFonts w:ascii="Cambria Math" w:eastAsiaTheme="minorEastAsia" w:hAnsi="Cambria Math"/>
-            </w:rPr>
-            <m:t>41</m:t>
-          </m:r>
-          <m:r>
-            <m:rPr>
-              <m:sty m:val="p"/>
-            </m:rPr>
+              <w:noProof/>
+            </w:rPr>
+            <m:t>)=</m:t>
+          </m:r>
+          <m:r>
             <w:rPr>
               <w:rFonts w:ascii="Cambria Math" w:eastAsiaTheme="minorEastAsia" w:hAnsi="Cambria Math"/>
             </w:rPr>
-            <m:t>000</m:t>
-          </m:r>
-          <m:r>
-            <m:rPr>
-              <m:sty m:val="p"/>
-            </m:rPr>
-            <w:rPr>
-              <w:rFonts w:ascii="Cambria Math" w:eastAsiaTheme="minorEastAsia" w:hAnsi="Cambria Math"/>
-              <w:noProof/>
-            </w:rPr>
-            <m:t>)=</m:t>
-          </m:r>
-          <m:r>
-            <w:rPr>
-              <w:rFonts w:ascii="Cambria Math" w:eastAsiaTheme="minorEastAsia" w:hAnsi="Cambria Math"/>
-            </w:rPr>
-            <m:t>11951509</m:t>
-          </m:r>
-          <m:r>
-            <w:rPr>
-              <w:rFonts w:ascii="Cambria Math" w:eastAsiaTheme="minorEastAsia" w:hAnsi="Cambria Math"/>
-            </w:rPr>
-            <m:t xml:space="preserve"> тыс. руб.</m:t>
+            <m:t>11951509 тыс. руб.</m:t>
           </m:r>
         </m:oMath>
       </m:oMathPara>
@@ -19050,19 +18466,7 @@
             <w:rPr>
               <w:rFonts w:ascii="Cambria Math" w:eastAsiaTheme="minorEastAsia" w:hAnsi="Cambria Math"/>
             </w:rPr>
-            <m:t>=8046485+11951509=</m:t>
-          </m:r>
-          <m:r>
-            <w:rPr>
-              <w:rFonts w:ascii="Cambria Math" w:eastAsiaTheme="minorEastAsia" w:hAnsi="Cambria Math"/>
-            </w:rPr>
-            <m:t>19997994</m:t>
-          </m:r>
-          <m:r>
-            <w:rPr>
-              <w:rFonts w:ascii="Cambria Math" w:eastAsiaTheme="minorEastAsia" w:hAnsi="Cambria Math"/>
-            </w:rPr>
-            <m:t xml:space="preserve"> тыс. руб.</m:t>
+            <m:t>=8046485+11951509=19997994 тыс. руб.</m:t>
           </m:r>
         </m:oMath>
       </m:oMathPara>
@@ -21359,15 +20763,26 @@
     </w:p>
     <w:p>
       <w:r>
-        <w:t>На основе рассчитанных показателей можно сделать следующие выводы:</w:t>
-      </w:r>
-    </w:p>
-    <w:p>
-      <w:pPr>
-        <w:rPr>
-          <w:rFonts w:eastAsiaTheme="minorEastAsia"/>
-        </w:rPr>
-      </w:pPr>
+        <w:t xml:space="preserve">На основе рассчитанных показателей можно сделать следующие выводы: коэффициент закрепления оборотных средств уменьшилось на </w:t>
+      </w:r>
+      <w:r>
+        <w:t>30</w:t>
+      </w:r>
+      <w:r>
+        <w:t>%, а коэффициент оборачиваемости обо</w:t>
+      </w:r>
+      <w:r>
+        <w:t>ротных средств увеличилось на 42</w:t>
+      </w:r>
+      <w:r>
+        <w:t>%. Продолжительность одного оборота</w:t>
+      </w:r>
+      <w:r>
+        <w:t>, также сократилась на 30</w:t>
+      </w:r>
+      <w:r>
+        <w:t>%.</w:t>
+      </w:r>
     </w:p>
     <w:p>
       <w:pPr>
@@ -22341,6 +21756,36 @@
   </w:num>
   <w:num w:numId="10">
     <w:abstractNumId w:val="7"/>
+  </w:num>
+  <w:num w:numId="11">
+    <w:abstractNumId w:val="7"/>
+    <w:lvlOverride w:ilvl="0">
+      <w:startOverride w:val="1"/>
+    </w:lvlOverride>
+    <w:lvlOverride w:ilvl="1">
+      <w:startOverride w:val="1"/>
+    </w:lvlOverride>
+    <w:lvlOverride w:ilvl="2">
+      <w:startOverride w:val="1"/>
+    </w:lvlOverride>
+    <w:lvlOverride w:ilvl="3">
+      <w:startOverride w:val="1"/>
+    </w:lvlOverride>
+    <w:lvlOverride w:ilvl="4">
+      <w:startOverride w:val="1"/>
+    </w:lvlOverride>
+    <w:lvlOverride w:ilvl="5">
+      <w:startOverride w:val="1"/>
+    </w:lvlOverride>
+    <w:lvlOverride w:ilvl="6">
+      <w:startOverride w:val="1"/>
+    </w:lvlOverride>
+    <w:lvlOverride w:ilvl="7">
+      <w:startOverride w:val="1"/>
+    </w:lvlOverride>
+    <w:lvlOverride w:ilvl="8">
+      <w:startOverride w:val="1"/>
+    </w:lvlOverride>
   </w:num>
 </w:numbering>
 </file>
@@ -23174,7 +22619,7 @@
 </file>
 
 <file path=customXml/itemProps1.xml><?xml version="1.0" encoding="utf-8"?>
-<ds:datastoreItem xmlns:ds="http://schemas.openxmlformats.org/officeDocument/2006/customXml" ds:itemID="{80EFF6D6-8129-43A4-979C-3CAC97B1DDF7}">
+<ds:datastoreItem xmlns:ds="http://schemas.openxmlformats.org/officeDocument/2006/customXml" ds:itemID="{26C284BE-A514-491F-B8F1-7C18053D7628}">
   <ds:schemaRefs>
     <ds:schemaRef ds:uri="http://schemas.openxmlformats.org/officeDocument/2006/bibliography"/>
   </ds:schemaRefs>

</xml_diff>